<commit_message>
changes done for night
</commit_message>
<xml_diff>
--- a/Supporting_Documentation/Shiny Server Run Instructions.docx
+++ b/Supporting_Documentation/Shiny Server Run Instructions.docx
@@ -149,8 +149,6 @@
           <w:t>https://shiny.chrobinson.com</w:t>
         </w:r>
       </w:hyperlink>
-      <w:bookmarkStart w:id="0" w:name="_GoBack"/>
-      <w:bookmarkEnd w:id="0"/>
     </w:p>
     <w:p>
       <w:pPr>
@@ -408,24 +406,17 @@
     <w:p/>
     <w:p/>
     <w:p>
-      <w:proofErr w:type="gramStart"/>
-      <w:r>
-        <w:t>to</w:t>
-      </w:r>
-      <w:proofErr w:type="gramEnd"/>
-      <w:r>
-        <w:t xml:space="preserve"> display a file:</w:t>
-      </w:r>
-    </w:p>
-    <w:p/>
-    <w:p>
-      <w:proofErr w:type="spellStart"/>
-      <w:proofErr w:type="gramStart"/>
+      <w:r>
+        <w:t>to display a file:</w:t>
+      </w:r>
+    </w:p>
+    <w:p/>
+    <w:p>
+      <w:proofErr w:type="spellStart"/>
       <w:r>
         <w:t>sudo</w:t>
       </w:r>
       <w:proofErr w:type="spellEnd"/>
-      <w:proofErr w:type="gramEnd"/>
       <w:r>
         <w:t xml:space="preserve"> more /</w:t>
       </w:r>
@@ -439,20 +430,16 @@
       </w:r>
     </w:p>
     <w:p>
-      <w:proofErr w:type="gramStart"/>
       <w:r>
         <w:t>or</w:t>
       </w:r>
-      <w:proofErr w:type="gramEnd"/>
-    </w:p>
-    <w:p>
-      <w:proofErr w:type="spellStart"/>
-      <w:proofErr w:type="gramStart"/>
+    </w:p>
+    <w:p>
+      <w:proofErr w:type="spellStart"/>
       <w:r>
         <w:t>sudo</w:t>
       </w:r>
       <w:proofErr w:type="spellEnd"/>
-      <w:proofErr w:type="gramEnd"/>
       <w:r>
         <w:t xml:space="preserve"> more /</w:t>
       </w:r>
@@ -467,13 +454,8 @@
     </w:p>
     <w:p/>
     <w:p>
-      <w:proofErr w:type="gramStart"/>
-      <w:r>
-        <w:t>you</w:t>
-      </w:r>
-      <w:proofErr w:type="gramEnd"/>
-      <w:r>
-        <w:t xml:space="preserve"> can use tab filename completion to fill in the filename.</w:t>
+      <w:r>
+        <w:t>you can use tab filename completion to fill in the filename.</w:t>
       </w:r>
     </w:p>
     <w:p/>
@@ -518,13 +500,8 @@
       </w:r>
     </w:p>
     <w:p>
-      <w:proofErr w:type="gramStart"/>
-      <w:r>
-        <w:t>right</w:t>
-      </w:r>
-      <w:proofErr w:type="gramEnd"/>
-      <w:r>
-        <w:t xml:space="preserve"> click on the right-hand pane, and put in the path:   /</w:t>
+      <w:r>
+        <w:t>right click on the right-hand pane, and put in the path:   /</w:t>
       </w:r>
       <w:proofErr w:type="spellStart"/>
       <w:r>
@@ -544,13 +521,8 @@
       </w:r>
     </w:p>
     <w:p>
-      <w:proofErr w:type="gramStart"/>
-      <w:r>
-        <w:t>then</w:t>
-      </w:r>
-      <w:proofErr w:type="gramEnd"/>
-      <w:r>
-        <w:t xml:space="preserve"> you can copy the files you need into place.</w:t>
+      <w:r>
+        <w:t>then you can copy the files you need into place.</w:t>
       </w:r>
     </w:p>
     <w:p/>
@@ -565,29 +537,268 @@
       </w:r>
       <w:proofErr w:type="spellEnd"/>
       <w:r>
-        <w:t xml:space="preserve"> weird, you may.  </w:t>
-      </w:r>
-      <w:proofErr w:type="gramStart"/>
-      <w:r>
-        <w:t>use</w:t>
-      </w:r>
-      <w:proofErr w:type="gramEnd"/>
-      <w:r>
-        <w:t xml:space="preserve"> this command:</w:t>
-      </w:r>
-    </w:p>
-    <w:p/>
-    <w:p>
-      <w:proofErr w:type="spellStart"/>
-      <w:proofErr w:type="gramStart"/>
+        <w:t xml:space="preserve"> weird, you may.  use this command:</w:t>
+      </w:r>
+    </w:p>
+    <w:p/>
+    <w:p>
+      <w:proofErr w:type="spellStart"/>
       <w:r>
         <w:t>sudo</w:t>
       </w:r>
       <w:proofErr w:type="spellEnd"/>
-      <w:proofErr w:type="gramEnd"/>
       <w:r>
         <w:t xml:space="preserve"> reboot</w:t>
       </w:r>
+    </w:p>
+    <w:p/>
+    <w:p>
+      <w:pPr>
+        <w:spacing w:after="240" w:line="240" w:lineRule="auto"/>
+        <w:rPr>
+          <w:rFonts w:ascii="Times New Roman" w:eastAsia="Times New Roman" w:hAnsi="Times New Roman" w:cs="Times New Roman"/>
+          <w:sz w:val="24"/>
+          <w:szCs w:val="24"/>
+        </w:rPr>
+      </w:pPr>
+      <w:r>
+        <w:rPr>
+          <w:rFonts w:ascii="Times New Roman" w:eastAsia="Times New Roman" w:hAnsi="Times New Roman" w:cs="Times New Roman"/>
+          <w:sz w:val="24"/>
+          <w:szCs w:val="24"/>
+        </w:rPr>
+        <w:t>yeah, the shiny code is all held in /</w:t>
+      </w:r>
+      <w:proofErr w:type="spellStart"/>
+      <w:r>
+        <w:rPr>
+          <w:rFonts w:ascii="Times New Roman" w:eastAsia="Times New Roman" w:hAnsi="Times New Roman" w:cs="Times New Roman"/>
+          <w:sz w:val="24"/>
+          <w:szCs w:val="24"/>
+        </w:rPr>
+        <w:t>srv</w:t>
+      </w:r>
+      <w:proofErr w:type="spellEnd"/>
+      <w:r>
+        <w:rPr>
+          <w:rFonts w:ascii="Times New Roman" w:eastAsia="Times New Roman" w:hAnsi="Times New Roman" w:cs="Times New Roman"/>
+          <w:sz w:val="24"/>
+          <w:szCs w:val="24"/>
+        </w:rPr>
+        <w:t>/</w:t>
+      </w:r>
+      <w:proofErr w:type="spellStart"/>
+      <w:r>
+        <w:rPr>
+          <w:rFonts w:ascii="Times New Roman" w:eastAsia="Times New Roman" w:hAnsi="Times New Roman" w:cs="Times New Roman"/>
+          <w:sz w:val="24"/>
+          <w:szCs w:val="24"/>
+        </w:rPr>
+        <w:t>shiny_code</w:t>
+      </w:r>
+      <w:proofErr w:type="spellEnd"/>
+      <w:r>
+        <w:rPr>
+          <w:rFonts w:ascii="Times New Roman" w:eastAsia="Times New Roman" w:hAnsi="Times New Roman" w:cs="Times New Roman"/>
+          <w:sz w:val="24"/>
+          <w:szCs w:val="24"/>
+        </w:rPr>
+        <w:t>/CHR_II -- that script I emailed you updates it.</w:t>
+      </w:r>
+    </w:p>
+    <w:p>
+      <w:pPr>
+        <w:spacing w:after="0" w:line="240" w:lineRule="auto"/>
+        <w:rPr>
+          <w:rFonts w:ascii="Times New Roman" w:eastAsia="Times New Roman" w:hAnsi="Times New Roman" w:cs="Times New Roman"/>
+          <w:sz w:val="24"/>
+          <w:szCs w:val="24"/>
+        </w:rPr>
+      </w:pPr>
+      <w:r>
+        <w:rPr>
+          <w:rFonts w:ascii="Times New Roman" w:eastAsia="Times New Roman" w:hAnsi="Times New Roman" w:cs="Times New Roman"/>
+          <w:sz w:val="24"/>
+          <w:szCs w:val="24"/>
+        </w:rPr>
+        <w:t>otherwise, you can cd to /</w:t>
+      </w:r>
+      <w:proofErr w:type="spellStart"/>
+      <w:r>
+        <w:rPr>
+          <w:rFonts w:ascii="Times New Roman" w:eastAsia="Times New Roman" w:hAnsi="Times New Roman" w:cs="Times New Roman"/>
+          <w:sz w:val="24"/>
+          <w:szCs w:val="24"/>
+        </w:rPr>
+        <w:t>srv</w:t>
+      </w:r>
+      <w:proofErr w:type="spellEnd"/>
+      <w:r>
+        <w:rPr>
+          <w:rFonts w:ascii="Times New Roman" w:eastAsia="Times New Roman" w:hAnsi="Times New Roman" w:cs="Times New Roman"/>
+          <w:sz w:val="24"/>
+          <w:szCs w:val="24"/>
+        </w:rPr>
+        <w:t>/</w:t>
+      </w:r>
+      <w:proofErr w:type="spellStart"/>
+      <w:r>
+        <w:rPr>
+          <w:rFonts w:ascii="Times New Roman" w:eastAsia="Times New Roman" w:hAnsi="Times New Roman" w:cs="Times New Roman"/>
+          <w:sz w:val="24"/>
+          <w:szCs w:val="24"/>
+        </w:rPr>
+        <w:t>shiny_code</w:t>
+      </w:r>
+      <w:proofErr w:type="spellEnd"/>
+      <w:r>
+        <w:rPr>
+          <w:rFonts w:ascii="Times New Roman" w:eastAsia="Times New Roman" w:hAnsi="Times New Roman" w:cs="Times New Roman"/>
+          <w:sz w:val="24"/>
+          <w:szCs w:val="24"/>
+        </w:rPr>
+        <w:t>/CHR_II</w:t>
+      </w:r>
+    </w:p>
+    <w:p>
+      <w:pPr>
+        <w:spacing w:after="0" w:line="240" w:lineRule="auto"/>
+        <w:rPr>
+          <w:rFonts w:ascii="Times New Roman" w:eastAsia="Times New Roman" w:hAnsi="Times New Roman" w:cs="Times New Roman"/>
+          <w:sz w:val="24"/>
+          <w:szCs w:val="24"/>
+        </w:rPr>
+      </w:pPr>
+      <w:r>
+        <w:rPr>
+          <w:rFonts w:ascii="Times New Roman" w:eastAsia="Times New Roman" w:hAnsi="Times New Roman" w:cs="Times New Roman"/>
+          <w:sz w:val="24"/>
+          <w:szCs w:val="24"/>
+        </w:rPr>
+        <w:t>and do this:</w:t>
+      </w:r>
+    </w:p>
+    <w:p>
+      <w:pPr>
+        <w:rPr>
+          <w:rFonts w:ascii="Times New Roman" w:eastAsia="Times New Roman" w:hAnsi="Times New Roman" w:cs="Times New Roman"/>
+          <w:sz w:val="24"/>
+          <w:szCs w:val="24"/>
+        </w:rPr>
+      </w:pPr>
+      <w:proofErr w:type="spellStart"/>
+      <w:r>
+        <w:rPr>
+          <w:rFonts w:ascii="Times New Roman" w:eastAsia="Times New Roman" w:hAnsi="Times New Roman" w:cs="Times New Roman"/>
+          <w:sz w:val="24"/>
+          <w:szCs w:val="24"/>
+        </w:rPr>
+        <w:t>sudo</w:t>
+      </w:r>
+      <w:proofErr w:type="spellEnd"/>
+      <w:r>
+        <w:rPr>
+          <w:rFonts w:ascii="Times New Roman" w:eastAsia="Times New Roman" w:hAnsi="Times New Roman" w:cs="Times New Roman"/>
+          <w:sz w:val="24"/>
+          <w:szCs w:val="24"/>
+        </w:rPr>
+        <w:t xml:space="preserve"> </w:t>
+      </w:r>
+      <w:proofErr w:type="spellStart"/>
+      <w:r>
+        <w:rPr>
+          <w:rFonts w:ascii="Times New Roman" w:eastAsia="Times New Roman" w:hAnsi="Times New Roman" w:cs="Times New Roman"/>
+          <w:sz w:val="24"/>
+          <w:szCs w:val="24"/>
+        </w:rPr>
+        <w:t>git</w:t>
+      </w:r>
+      <w:proofErr w:type="spellEnd"/>
+      <w:r>
+        <w:rPr>
+          <w:rFonts w:ascii="Times New Roman" w:eastAsia="Times New Roman" w:hAnsi="Times New Roman" w:cs="Times New Roman"/>
+          <w:sz w:val="24"/>
+          <w:szCs w:val="24"/>
+        </w:rPr>
+        <w:t xml:space="preserve"> pull</w:t>
+      </w:r>
+    </w:p>
+    <w:p>
+      <w:pPr>
+        <w:rPr>
+          <w:rFonts w:ascii="Times New Roman" w:eastAsia="Times New Roman" w:hAnsi="Times New Roman" w:cs="Times New Roman"/>
+          <w:sz w:val="24"/>
+          <w:szCs w:val="24"/>
+        </w:rPr>
+      </w:pPr>
+    </w:p>
+    <w:p>
+      <w:pPr>
+        <w:spacing w:after="240" w:line="240" w:lineRule="auto"/>
+        <w:rPr>
+          <w:rFonts w:ascii="Times New Roman" w:eastAsia="Times New Roman" w:hAnsi="Times New Roman" w:cs="Times New Roman"/>
+          <w:sz w:val="24"/>
+          <w:szCs w:val="24"/>
+        </w:rPr>
+      </w:pPr>
+      <w:r>
+        <w:rPr>
+          <w:rFonts w:ascii="Times New Roman" w:eastAsia="Times New Roman" w:hAnsi="Times New Roman" w:cs="Times New Roman"/>
+          <w:sz w:val="24"/>
+          <w:szCs w:val="24"/>
+        </w:rPr>
+        <w:t>anytime you want to update the code, you can just do:</w:t>
+      </w:r>
+    </w:p>
+    <w:p>
+      <w:proofErr w:type="spellStart"/>
+      <w:r>
+        <w:rPr>
+          <w:rFonts w:ascii="Times New Roman" w:eastAsia="Times New Roman" w:hAnsi="Times New Roman" w:cs="Times New Roman"/>
+          <w:sz w:val="24"/>
+          <w:szCs w:val="24"/>
+        </w:rPr>
+        <w:t>sudo</w:t>
+      </w:r>
+      <w:proofErr w:type="spellEnd"/>
+      <w:r>
+        <w:rPr>
+          <w:rFonts w:ascii="Times New Roman" w:eastAsia="Times New Roman" w:hAnsi="Times New Roman" w:cs="Times New Roman"/>
+          <w:sz w:val="24"/>
+          <w:szCs w:val="24"/>
+        </w:rPr>
+        <w:t xml:space="preserve"> /</w:t>
+      </w:r>
+      <w:proofErr w:type="spellStart"/>
+      <w:r>
+        <w:rPr>
+          <w:rFonts w:ascii="Times New Roman" w:eastAsia="Times New Roman" w:hAnsi="Times New Roman" w:cs="Times New Roman"/>
+          <w:sz w:val="24"/>
+          <w:szCs w:val="24"/>
+        </w:rPr>
+        <w:t>usr</w:t>
+      </w:r>
+      <w:proofErr w:type="spellEnd"/>
+      <w:r>
+        <w:rPr>
+          <w:rFonts w:ascii="Times New Roman" w:eastAsia="Times New Roman" w:hAnsi="Times New Roman" w:cs="Times New Roman"/>
+          <w:sz w:val="24"/>
+          <w:szCs w:val="24"/>
+        </w:rPr>
+        <w:t>/local/bin/</w:t>
+      </w:r>
+      <w:proofErr w:type="spellStart"/>
+      <w:r>
+        <w:rPr>
+          <w:rFonts w:ascii="Times New Roman" w:eastAsia="Times New Roman" w:hAnsi="Times New Roman" w:cs="Times New Roman"/>
+          <w:sz w:val="24"/>
+          <w:szCs w:val="24"/>
+        </w:rPr>
+        <w:t>chr_update.bash</w:t>
+      </w:r>
+      <w:bookmarkStart w:id="0" w:name="_GoBack"/>
+      <w:bookmarkEnd w:id="0"/>
+      <w:proofErr w:type="spellEnd"/>
     </w:p>
     <w:p/>
     <w:sectPr>

</xml_diff>

<commit_message>
turn off more elements
</commit_message>
<xml_diff>
--- a/Supporting_Documentation/Shiny Server Run Instructions.docx
+++ b/Supporting_Documentation/Shiny Server Run Instructions.docx
@@ -747,58 +747,131 @@
           <w:sz w:val="24"/>
           <w:szCs w:val="24"/>
         </w:rPr>
-        <w:t>anytime you want to update the code, you can just do:</w:t>
-      </w:r>
-    </w:p>
-    <w:p>
-      <w:proofErr w:type="spellStart"/>
-      <w:r>
-        <w:rPr>
-          <w:rFonts w:ascii="Times New Roman" w:eastAsia="Times New Roman" w:hAnsi="Times New Roman" w:cs="Times New Roman"/>
-          <w:sz w:val="24"/>
-          <w:szCs w:val="24"/>
-        </w:rPr>
-        <w:t>sudo</w:t>
-      </w:r>
-      <w:proofErr w:type="spellEnd"/>
-      <w:r>
-        <w:rPr>
-          <w:rFonts w:ascii="Times New Roman" w:eastAsia="Times New Roman" w:hAnsi="Times New Roman" w:cs="Times New Roman"/>
-          <w:sz w:val="24"/>
-          <w:szCs w:val="24"/>
-        </w:rPr>
-        <w:t xml:space="preserve"> /</w:t>
-      </w:r>
-      <w:proofErr w:type="spellStart"/>
-      <w:r>
-        <w:rPr>
-          <w:rFonts w:ascii="Times New Roman" w:eastAsia="Times New Roman" w:hAnsi="Times New Roman" w:cs="Times New Roman"/>
-          <w:sz w:val="24"/>
-          <w:szCs w:val="24"/>
-        </w:rPr>
-        <w:t>usr</w:t>
-      </w:r>
-      <w:proofErr w:type="spellEnd"/>
-      <w:r>
-        <w:rPr>
-          <w:rFonts w:ascii="Times New Roman" w:eastAsia="Times New Roman" w:hAnsi="Times New Roman" w:cs="Times New Roman"/>
-          <w:sz w:val="24"/>
-          <w:szCs w:val="24"/>
-        </w:rPr>
-        <w:t>/local/bin/</w:t>
-      </w:r>
-      <w:proofErr w:type="spellStart"/>
-      <w:r>
-        <w:rPr>
-          <w:rFonts w:ascii="Times New Roman" w:eastAsia="Times New Roman" w:hAnsi="Times New Roman" w:cs="Times New Roman"/>
-          <w:sz w:val="24"/>
-          <w:szCs w:val="24"/>
-        </w:rPr>
-        <w:t>chr_update.bash</w:t>
+        <w:t>anytime you want t</w:t>
       </w:r>
       <w:bookmarkStart w:id="0" w:name="_GoBack"/>
       <w:bookmarkEnd w:id="0"/>
-      <w:proofErr w:type="spellEnd"/>
+      <w:r>
+        <w:rPr>
+          <w:rFonts w:ascii="Times New Roman" w:eastAsia="Times New Roman" w:hAnsi="Times New Roman" w:cs="Times New Roman"/>
+          <w:sz w:val="24"/>
+          <w:szCs w:val="24"/>
+        </w:rPr>
+        <w:t>o update the code, you can just do:</w:t>
+      </w:r>
+    </w:p>
+    <w:p>
+      <w:pPr>
+        <w:rPr>
+          <w:rFonts w:ascii="Times New Roman" w:eastAsia="Times New Roman" w:hAnsi="Times New Roman" w:cs="Times New Roman"/>
+          <w:sz w:val="24"/>
+          <w:szCs w:val="24"/>
+        </w:rPr>
+      </w:pPr>
+      <w:proofErr w:type="spellStart"/>
+      <w:proofErr w:type="gramStart"/>
+      <w:r>
+        <w:rPr>
+          <w:rFonts w:ascii="Times New Roman" w:eastAsia="Times New Roman" w:hAnsi="Times New Roman" w:cs="Times New Roman"/>
+          <w:sz w:val="24"/>
+          <w:szCs w:val="24"/>
+        </w:rPr>
+        <w:t>sudo</w:t>
+      </w:r>
+      <w:proofErr w:type="spellEnd"/>
+      <w:proofErr w:type="gramEnd"/>
+      <w:r>
+        <w:rPr>
+          <w:rFonts w:ascii="Times New Roman" w:eastAsia="Times New Roman" w:hAnsi="Times New Roman" w:cs="Times New Roman"/>
+          <w:sz w:val="24"/>
+          <w:szCs w:val="24"/>
+        </w:rPr>
+        <w:t xml:space="preserve"> /</w:t>
+      </w:r>
+      <w:proofErr w:type="spellStart"/>
+      <w:r>
+        <w:rPr>
+          <w:rFonts w:ascii="Times New Roman" w:eastAsia="Times New Roman" w:hAnsi="Times New Roman" w:cs="Times New Roman"/>
+          <w:sz w:val="24"/>
+          <w:szCs w:val="24"/>
+        </w:rPr>
+        <w:t>usr</w:t>
+      </w:r>
+      <w:proofErr w:type="spellEnd"/>
+      <w:r>
+        <w:rPr>
+          <w:rFonts w:ascii="Times New Roman" w:eastAsia="Times New Roman" w:hAnsi="Times New Roman" w:cs="Times New Roman"/>
+          <w:sz w:val="24"/>
+          <w:szCs w:val="24"/>
+        </w:rPr>
+        <w:t>/local/bin/</w:t>
+      </w:r>
+      <w:proofErr w:type="spellStart"/>
+      <w:r>
+        <w:rPr>
+          <w:rFonts w:ascii="Times New Roman" w:eastAsia="Times New Roman" w:hAnsi="Times New Roman" w:cs="Times New Roman"/>
+          <w:sz w:val="24"/>
+          <w:szCs w:val="24"/>
+        </w:rPr>
+        <w:t>chr_update.bash</w:t>
+      </w:r>
+      <w:proofErr w:type="spellEnd"/>
+    </w:p>
+    <w:p>
+      <w:pPr>
+        <w:rPr>
+          <w:rFonts w:ascii="Times New Roman" w:eastAsia="Times New Roman" w:hAnsi="Times New Roman" w:cs="Times New Roman"/>
+          <w:sz w:val="24"/>
+          <w:szCs w:val="24"/>
+        </w:rPr>
+      </w:pPr>
+    </w:p>
+    <w:p>
+      <w:pPr>
+        <w:rPr>
+          <w:rFonts w:ascii="Times New Roman" w:eastAsia="Times New Roman" w:hAnsi="Times New Roman" w:cs="Times New Roman"/>
+          <w:sz w:val="24"/>
+          <w:szCs w:val="24"/>
+        </w:rPr>
+      </w:pPr>
+      <w:r>
+        <w:rPr>
+          <w:rFonts w:ascii="Times New Roman" w:eastAsia="Times New Roman" w:hAnsi="Times New Roman" w:cs="Times New Roman"/>
+          <w:sz w:val="24"/>
+          <w:szCs w:val="24"/>
+        </w:rPr>
+        <w:t xml:space="preserve">To install packages run R as </w:t>
+      </w:r>
+      <w:proofErr w:type="spellStart"/>
+      <w:r>
+        <w:rPr>
+          <w:rFonts w:ascii="Times New Roman" w:eastAsia="Times New Roman" w:hAnsi="Times New Roman" w:cs="Times New Roman"/>
+          <w:sz w:val="24"/>
+          <w:szCs w:val="24"/>
+        </w:rPr>
+        <w:t>sudo</w:t>
+      </w:r>
+      <w:proofErr w:type="spellEnd"/>
+    </w:p>
+    <w:p>
+      <w:proofErr w:type="spellStart"/>
+      <w:r>
+        <w:rPr>
+          <w:rFonts w:ascii="Times New Roman" w:eastAsia="Times New Roman" w:hAnsi="Times New Roman" w:cs="Times New Roman"/>
+          <w:sz w:val="24"/>
+          <w:szCs w:val="24"/>
+        </w:rPr>
+        <w:t>Sudo</w:t>
+      </w:r>
+      <w:proofErr w:type="spellEnd"/>
+      <w:r>
+        <w:rPr>
+          <w:rFonts w:ascii="Times New Roman" w:eastAsia="Times New Roman" w:hAnsi="Times New Roman" w:cs="Times New Roman"/>
+          <w:sz w:val="24"/>
+          <w:szCs w:val="24"/>
+        </w:rPr>
+        <w:t xml:space="preserve"> R</w:t>
+      </w:r>
     </w:p>
     <w:p/>
     <w:sectPr>

</xml_diff>

<commit_message>
removed the demoncore summarize function from dplyr
</commit_message>
<xml_diff>
--- a/Supporting_Documentation/Shiny Server Run Instructions.docx
+++ b/Supporting_Documentation/Shiny Server Run Instructions.docx
@@ -747,27 +747,176 @@
           <w:sz w:val="24"/>
           <w:szCs w:val="24"/>
         </w:rPr>
-        <w:t>anytime you want t</w:t>
+        <w:t>anytime you want to update the code, you can just do:</w:t>
+      </w:r>
+    </w:p>
+    <w:p>
+      <w:pPr>
+        <w:rPr>
+          <w:rFonts w:ascii="Times New Roman" w:eastAsia="Times New Roman" w:hAnsi="Times New Roman" w:cs="Times New Roman"/>
+          <w:sz w:val="24"/>
+          <w:szCs w:val="24"/>
+        </w:rPr>
+      </w:pPr>
+      <w:proofErr w:type="spellStart"/>
+      <w:proofErr w:type="gramStart"/>
+      <w:r>
+        <w:rPr>
+          <w:rFonts w:ascii="Times New Roman" w:eastAsia="Times New Roman" w:hAnsi="Times New Roman" w:cs="Times New Roman"/>
+          <w:sz w:val="24"/>
+          <w:szCs w:val="24"/>
+        </w:rPr>
+        <w:t>sudo</w:t>
+      </w:r>
+      <w:proofErr w:type="spellEnd"/>
+      <w:proofErr w:type="gramEnd"/>
+      <w:r>
+        <w:rPr>
+          <w:rFonts w:ascii="Times New Roman" w:eastAsia="Times New Roman" w:hAnsi="Times New Roman" w:cs="Times New Roman"/>
+          <w:sz w:val="24"/>
+          <w:szCs w:val="24"/>
+        </w:rPr>
+        <w:t xml:space="preserve"> /</w:t>
+      </w:r>
+      <w:proofErr w:type="spellStart"/>
+      <w:r>
+        <w:rPr>
+          <w:rFonts w:ascii="Times New Roman" w:eastAsia="Times New Roman" w:hAnsi="Times New Roman" w:cs="Times New Roman"/>
+          <w:sz w:val="24"/>
+          <w:szCs w:val="24"/>
+        </w:rPr>
+        <w:t>usr</w:t>
+      </w:r>
+      <w:proofErr w:type="spellEnd"/>
+      <w:r>
+        <w:rPr>
+          <w:rFonts w:ascii="Times New Roman" w:eastAsia="Times New Roman" w:hAnsi="Times New Roman" w:cs="Times New Roman"/>
+          <w:sz w:val="24"/>
+          <w:szCs w:val="24"/>
+        </w:rPr>
+        <w:t>/local/bin/</w:t>
+      </w:r>
+      <w:proofErr w:type="spellStart"/>
+      <w:r>
+        <w:rPr>
+          <w:rFonts w:ascii="Times New Roman" w:eastAsia="Times New Roman" w:hAnsi="Times New Roman" w:cs="Times New Roman"/>
+          <w:sz w:val="24"/>
+          <w:szCs w:val="24"/>
+        </w:rPr>
+        <w:t>chr_update.bash</w:t>
+      </w:r>
+      <w:proofErr w:type="spellEnd"/>
+    </w:p>
+    <w:p>
+      <w:pPr>
+        <w:rPr>
+          <w:rFonts w:ascii="Times New Roman" w:eastAsia="Times New Roman" w:hAnsi="Times New Roman" w:cs="Times New Roman"/>
+          <w:sz w:val="24"/>
+          <w:szCs w:val="24"/>
+        </w:rPr>
+      </w:pPr>
+    </w:p>
+    <w:p>
+      <w:pPr>
+        <w:rPr>
+          <w:rFonts w:ascii="Times New Roman" w:eastAsia="Times New Roman" w:hAnsi="Times New Roman" w:cs="Times New Roman"/>
+          <w:sz w:val="24"/>
+          <w:szCs w:val="24"/>
+        </w:rPr>
+      </w:pPr>
+      <w:r>
+        <w:rPr>
+          <w:rFonts w:ascii="Times New Roman" w:eastAsia="Times New Roman" w:hAnsi="Times New Roman" w:cs="Times New Roman"/>
+          <w:sz w:val="24"/>
+          <w:szCs w:val="24"/>
+        </w:rPr>
+        <w:t xml:space="preserve">To install packages run R as </w:t>
+      </w:r>
+      <w:proofErr w:type="spellStart"/>
+      <w:r>
+        <w:rPr>
+          <w:rFonts w:ascii="Times New Roman" w:eastAsia="Times New Roman" w:hAnsi="Times New Roman" w:cs="Times New Roman"/>
+          <w:sz w:val="24"/>
+          <w:szCs w:val="24"/>
+        </w:rPr>
+        <w:t>sudo</w:t>
+      </w:r>
+      <w:proofErr w:type="spellEnd"/>
+    </w:p>
+    <w:p>
+      <w:pPr>
+        <w:rPr>
+          <w:rFonts w:ascii="Times New Roman" w:eastAsia="Times New Roman" w:hAnsi="Times New Roman" w:cs="Times New Roman"/>
+          <w:sz w:val="24"/>
+          <w:szCs w:val="24"/>
+        </w:rPr>
+      </w:pPr>
+      <w:proofErr w:type="spellStart"/>
+      <w:r>
+        <w:rPr>
+          <w:rFonts w:ascii="Times New Roman" w:eastAsia="Times New Roman" w:hAnsi="Times New Roman" w:cs="Times New Roman"/>
+          <w:sz w:val="24"/>
+          <w:szCs w:val="24"/>
+        </w:rPr>
+        <w:t>Sudo</w:t>
+      </w:r>
+      <w:proofErr w:type="spellEnd"/>
+      <w:r>
+        <w:rPr>
+          <w:rFonts w:ascii="Times New Roman" w:eastAsia="Times New Roman" w:hAnsi="Times New Roman" w:cs="Times New Roman"/>
+          <w:sz w:val="24"/>
+          <w:szCs w:val="24"/>
+        </w:rPr>
+        <w:t xml:space="preserve"> R</w:t>
+      </w:r>
+    </w:p>
+    <w:p>
+      <w:pPr>
+        <w:rPr>
+          <w:rFonts w:ascii="Times New Roman" w:eastAsia="Times New Roman" w:hAnsi="Times New Roman" w:cs="Times New Roman"/>
+          <w:sz w:val="24"/>
+          <w:szCs w:val="24"/>
+        </w:rPr>
+      </w:pPr>
+    </w:p>
+    <w:p>
+      <w:pPr>
+        <w:rPr>
+          <w:rFonts w:ascii="Times New Roman" w:eastAsia="Times New Roman" w:hAnsi="Times New Roman" w:cs="Times New Roman"/>
+          <w:sz w:val="24"/>
+          <w:szCs w:val="24"/>
+        </w:rPr>
+      </w:pPr>
+      <w:r>
+        <w:rPr>
+          <w:rFonts w:ascii="Times New Roman" w:eastAsia="Times New Roman" w:hAnsi="Times New Roman" w:cs="Times New Roman"/>
+          <w:sz w:val="24"/>
+          <w:szCs w:val="24"/>
+        </w:rPr>
+        <w:t xml:space="preserve">To check </w:t>
+      </w:r>
+      <w:proofErr w:type="spellStart"/>
+      <w:r>
+        <w:rPr>
+          <w:rFonts w:ascii="Times New Roman" w:eastAsia="Times New Roman" w:hAnsi="Times New Roman" w:cs="Times New Roman"/>
+          <w:sz w:val="24"/>
+          <w:szCs w:val="24"/>
+        </w:rPr>
+        <w:t>ip</w:t>
+      </w:r>
+      <w:proofErr w:type="spellEnd"/>
+      <w:r>
+        <w:rPr>
+          <w:rFonts w:ascii="Times New Roman" w:eastAsia="Times New Roman" w:hAnsi="Times New Roman" w:cs="Times New Roman"/>
+          <w:sz w:val="24"/>
+          <w:szCs w:val="24"/>
+        </w:rPr>
+        <w:t xml:space="preserve"> stuff:</w:t>
       </w:r>
       <w:bookmarkStart w:id="0" w:name="_GoBack"/>
       <w:bookmarkEnd w:id="0"/>
-      <w:r>
-        <w:rPr>
-          <w:rFonts w:ascii="Times New Roman" w:eastAsia="Times New Roman" w:hAnsi="Times New Roman" w:cs="Times New Roman"/>
-          <w:sz w:val="24"/>
-          <w:szCs w:val="24"/>
-        </w:rPr>
-        <w:t>o update the code, you can just do:</w:t>
-      </w:r>
-    </w:p>
-    <w:p>
-      <w:pPr>
-        <w:rPr>
-          <w:rFonts w:ascii="Times New Roman" w:eastAsia="Times New Roman" w:hAnsi="Times New Roman" w:cs="Times New Roman"/>
-          <w:sz w:val="24"/>
-          <w:szCs w:val="24"/>
-        </w:rPr>
-      </w:pPr>
+    </w:p>
+    <w:p>
       <w:proofErr w:type="spellStart"/>
       <w:proofErr w:type="gramStart"/>
       <w:r>
@@ -776,102 +925,10 @@
           <w:sz w:val="24"/>
           <w:szCs w:val="24"/>
         </w:rPr>
-        <w:t>sudo</w:t>
+        <w:t>ifconfig</w:t>
       </w:r>
       <w:proofErr w:type="spellEnd"/>
       <w:proofErr w:type="gramEnd"/>
-      <w:r>
-        <w:rPr>
-          <w:rFonts w:ascii="Times New Roman" w:eastAsia="Times New Roman" w:hAnsi="Times New Roman" w:cs="Times New Roman"/>
-          <w:sz w:val="24"/>
-          <w:szCs w:val="24"/>
-        </w:rPr>
-        <w:t xml:space="preserve"> /</w:t>
-      </w:r>
-      <w:proofErr w:type="spellStart"/>
-      <w:r>
-        <w:rPr>
-          <w:rFonts w:ascii="Times New Roman" w:eastAsia="Times New Roman" w:hAnsi="Times New Roman" w:cs="Times New Roman"/>
-          <w:sz w:val="24"/>
-          <w:szCs w:val="24"/>
-        </w:rPr>
-        <w:t>usr</w:t>
-      </w:r>
-      <w:proofErr w:type="spellEnd"/>
-      <w:r>
-        <w:rPr>
-          <w:rFonts w:ascii="Times New Roman" w:eastAsia="Times New Roman" w:hAnsi="Times New Roman" w:cs="Times New Roman"/>
-          <w:sz w:val="24"/>
-          <w:szCs w:val="24"/>
-        </w:rPr>
-        <w:t>/local/bin/</w:t>
-      </w:r>
-      <w:proofErr w:type="spellStart"/>
-      <w:r>
-        <w:rPr>
-          <w:rFonts w:ascii="Times New Roman" w:eastAsia="Times New Roman" w:hAnsi="Times New Roman" w:cs="Times New Roman"/>
-          <w:sz w:val="24"/>
-          <w:szCs w:val="24"/>
-        </w:rPr>
-        <w:t>chr_update.bash</w:t>
-      </w:r>
-      <w:proofErr w:type="spellEnd"/>
-    </w:p>
-    <w:p>
-      <w:pPr>
-        <w:rPr>
-          <w:rFonts w:ascii="Times New Roman" w:eastAsia="Times New Roman" w:hAnsi="Times New Roman" w:cs="Times New Roman"/>
-          <w:sz w:val="24"/>
-          <w:szCs w:val="24"/>
-        </w:rPr>
-      </w:pPr>
-    </w:p>
-    <w:p>
-      <w:pPr>
-        <w:rPr>
-          <w:rFonts w:ascii="Times New Roman" w:eastAsia="Times New Roman" w:hAnsi="Times New Roman" w:cs="Times New Roman"/>
-          <w:sz w:val="24"/>
-          <w:szCs w:val="24"/>
-        </w:rPr>
-      </w:pPr>
-      <w:r>
-        <w:rPr>
-          <w:rFonts w:ascii="Times New Roman" w:eastAsia="Times New Roman" w:hAnsi="Times New Roman" w:cs="Times New Roman"/>
-          <w:sz w:val="24"/>
-          <w:szCs w:val="24"/>
-        </w:rPr>
-        <w:t xml:space="preserve">To install packages run R as </w:t>
-      </w:r>
-      <w:proofErr w:type="spellStart"/>
-      <w:r>
-        <w:rPr>
-          <w:rFonts w:ascii="Times New Roman" w:eastAsia="Times New Roman" w:hAnsi="Times New Roman" w:cs="Times New Roman"/>
-          <w:sz w:val="24"/>
-          <w:szCs w:val="24"/>
-        </w:rPr>
-        <w:t>sudo</w:t>
-      </w:r>
-      <w:proofErr w:type="spellEnd"/>
-    </w:p>
-    <w:p>
-      <w:proofErr w:type="spellStart"/>
-      <w:r>
-        <w:rPr>
-          <w:rFonts w:ascii="Times New Roman" w:eastAsia="Times New Roman" w:hAnsi="Times New Roman" w:cs="Times New Roman"/>
-          <w:sz w:val="24"/>
-          <w:szCs w:val="24"/>
-        </w:rPr>
-        <w:t>Sudo</w:t>
-      </w:r>
-      <w:proofErr w:type="spellEnd"/>
-      <w:r>
-        <w:rPr>
-          <w:rFonts w:ascii="Times New Roman" w:eastAsia="Times New Roman" w:hAnsi="Times New Roman" w:cs="Times New Roman"/>
-          <w:sz w:val="24"/>
-          <w:szCs w:val="24"/>
-        </w:rPr>
-        <w:t xml:space="preserve"> R</w:t>
-      </w:r>
     </w:p>
     <w:p/>
     <w:sectPr>

</xml_diff>